<commit_message>
Update 2/7/2023 11:01PM EST
Updates as of 11:01PM EST on 2/7/2023.
</commit_message>
<xml_diff>
--- a/PROTECTIVE SECURITY SYSTEMS/.old/20220821 - MCE123 Technology Development - Protective Security Systems - v1.0.0.1.docx
+++ b/PROTECTIVE SECURITY SYSTEMS/.old/20220821 - MCE123 Technology Development - Protective Security Systems - v1.0.0.1.docx
@@ -118,15 +118,7 @@
           <w:sz w:val="52"/>
           <w:szCs w:val="44"/>
         </w:rPr>
-        <w:t>PROTECTIVE</w:t>
-      </w:r>
-      <w:r>
-        <w:rPr>
-          <w:bCs/>
-          <w:sz w:val="52"/>
-          <w:szCs w:val="44"/>
-        </w:rPr>
-        <w:t xml:space="preserve"> </w:t>
+        <w:t xml:space="preserve">PROTECTIVE </w:t>
       </w:r>
       <w:r>
         <w:rPr>
@@ -2084,7 +2076,6 @@
         </w:rPr>
         <w:t>CRYPTONYM</w:t>
       </w:r>
-      <w:proofErr w:type="gramStart"/>
       <w:r>
         <w:t>[:</w:t>
       </w:r>
@@ -2097,7 +2088,6 @@
         </w:rPr>
         <w:t>PATRICK</w:t>
       </w:r>
-      <w:proofErr w:type="gramEnd"/>
       <w:r>
         <w:t>:]</w:t>
       </w:r>
@@ -2153,7 +2143,6 @@
         </w:rPr>
         <w:t>CRYPTONYM</w:t>
       </w:r>
-      <w:proofErr w:type="gramStart"/>
       <w:r>
         <w:t>[:</w:t>
       </w:r>
@@ -2166,7 +2155,6 @@
         </w:rPr>
         <w:t>PATRICK</w:t>
       </w:r>
-      <w:proofErr w:type="gramEnd"/>
       <w:r>
         <w:t>:]</w:t>
       </w:r>
@@ -11595,7 +11583,6 @@
         </w:rPr>
         <w:t>CRYPTONYM</w:t>
       </w:r>
-      <w:proofErr w:type="gramStart"/>
       <w:r>
         <w:t>[:</w:t>
       </w:r>
@@ -11608,7 +11595,6 @@
         </w:rPr>
         <w:t>PATRICK</w:t>
       </w:r>
-      <w:proofErr w:type="gramEnd"/>
       <w:r>
         <w:t>:]</w:t>
       </w:r>
@@ -15044,7 +15030,6 @@
         </w:rPr>
         <w:t>CRYPTONYM</w:t>
       </w:r>
-      <w:proofErr w:type="gramStart"/>
       <w:r>
         <w:t>[:</w:t>
       </w:r>
@@ -15057,7 +15042,6 @@
         </w:rPr>
         <w:t>INVENTOR</w:t>
       </w:r>
-      <w:proofErr w:type="gramEnd"/>
       <w:r>
         <w:t>:]</w:t>
       </w:r>
@@ -20780,8 +20764,12 @@
     </w:p>
     <w:p/>
     <w:sectPr>
-      <w:headerReference w:type="default" r:id="rId6"/>
-      <w:footerReference w:type="default" r:id="rId7"/>
+      <w:headerReference w:type="even" r:id="rId6"/>
+      <w:headerReference w:type="default" r:id="rId7"/>
+      <w:footerReference w:type="even" r:id="rId8"/>
+      <w:footerReference w:type="default" r:id="rId9"/>
+      <w:headerReference w:type="first" r:id="rId10"/>
+      <w:footerReference w:type="first" r:id="rId11"/>
       <w:pgSz w:w="12240" w:h="15840"/>
       <w:pgMar w:top="1440" w:right="1440" w:bottom="1440" w:left="1440" w:header="720" w:footer="720" w:gutter="0"/>
       <w:cols w:space="720"/>
@@ -20817,6 +20805,16 @@
 </file>
 
 <file path=word/footer1.xml><?xml version="1.0" encoding="utf-8"?>
+<w:ftr xmlns:wpc="http://schemas.microsoft.com/office/word/2010/wordprocessingCanvas" xmlns:cx="http://schemas.microsoft.com/office/drawing/2014/chartex" xmlns:cx1="http://schemas.microsoft.com/office/drawing/2015/9/8/chartex" xmlns:cx2="http://schemas.microsoft.com/office/drawing/2015/10/21/chartex" xmlns:cx3="http://schemas.microsoft.com/office/drawing/2016/5/9/chartex" xmlns:cx4="http://schemas.microsoft.com/office/drawing/2016/5/10/chartex" xmlns:cx5="http://schemas.microsoft.com/office/drawing/2016/5/11/chartex" xmlns:cx6="http://schemas.microsoft.com/office/drawing/2016/5/12/chartex" xmlns:cx7="http://schemas.microsoft.com/office/drawing/2016/5/13/chartex" xmlns:cx8="http://schemas.microsoft.com/office/drawing/2016/5/14/chartex" xmlns:mc="http://schemas.openxmlformats.org/markup-compatibility/2006" xmlns:aink="http://schemas.microsoft.com/office/drawing/2016/ink" xmlns:am3d="http://schemas.microsoft.com/office/drawing/2017/model3d" xmlns:o="urn:schemas-microsoft-com:office:office" xmlns:oel="http://schemas.microsoft.com/office/2019/extlst" xmlns:r="http://schemas.openxmlformats.org/officeDocument/2006/relationships" xmlns:m="http://schemas.openxmlformats.org/officeDocument/2006/math" xmlns:v="urn:schemas-microsoft-com:vml" xmlns:wp14="http://schemas.microsoft.com/office/word/2010/wordprocessingDrawing" xmlns:wp="http://schemas.openxmlformats.org/drawingml/2006/wordprocessingDrawing" xmlns:w10="urn:schemas-microsoft-com:office:word" xmlns:w="http://schemas.openxmlformats.org/wordprocessingml/2006/main" xmlns:w14="http://schemas.microsoft.com/office/word/2010/wordml" xmlns:w15="http://schemas.microsoft.com/office/word/2012/wordml" xmlns:w16cex="http://schemas.microsoft.com/office/word/2018/wordml/cex" xmlns:w16cid="http://schemas.microsoft.com/office/word/2016/wordml/cid" xmlns:w16="http://schemas.microsoft.com/office/word/2018/wordml" xmlns:w16sdtdh="http://schemas.microsoft.com/office/word/2020/wordml/sdtdatahash" xmlns:w16se="http://schemas.microsoft.com/office/word/2015/wordml/symex" xmlns:wpg="http://schemas.microsoft.com/office/word/2010/wordprocessingGroup" xmlns:wpi="http://schemas.microsoft.com/office/word/2010/wordprocessingInk" xmlns:wne="http://schemas.microsoft.com/office/word/2006/wordml" xmlns:wps="http://schemas.microsoft.com/office/word/2010/wordprocessingShape" mc:Ignorable="w14 w15 w16se w16cid w16 w16cex w16sdtdh wp14">
+  <w:p>
+    <w:pPr>
+      <w:pStyle w:val="Footer"/>
+    </w:pPr>
+  </w:p>
+</w:ftr>
+</file>
+
+<file path=word/footer2.xml><?xml version="1.0" encoding="utf-8"?>
 <w:ftr xmlns:wpc="http://schemas.microsoft.com/office/word/2010/wordprocessingCanvas" xmlns:cx="http://schemas.microsoft.com/office/drawing/2014/chartex" xmlns:cx1="http://schemas.microsoft.com/office/drawing/2015/9/8/chartex" xmlns:cx2="http://schemas.microsoft.com/office/drawing/2015/10/21/chartex" xmlns:cx3="http://schemas.microsoft.com/office/drawing/2016/5/9/chartex" xmlns:cx4="http://schemas.microsoft.com/office/drawing/2016/5/10/chartex" xmlns:cx5="http://schemas.microsoft.com/office/drawing/2016/5/11/chartex" xmlns:cx6="http://schemas.microsoft.com/office/drawing/2016/5/12/chartex" xmlns:cx7="http://schemas.microsoft.com/office/drawing/2016/5/13/chartex" xmlns:cx8="http://schemas.microsoft.com/office/drawing/2016/5/14/chartex" xmlns:mc="http://schemas.openxmlformats.org/markup-compatibility/2006" xmlns:aink="http://schemas.microsoft.com/office/drawing/2016/ink" xmlns:am3d="http://schemas.microsoft.com/office/drawing/2017/model3d" xmlns:o="urn:schemas-microsoft-com:office:office" xmlns:oel="http://schemas.microsoft.com/office/2019/extlst" xmlns:r="http://schemas.openxmlformats.org/officeDocument/2006/relationships" xmlns:m="http://schemas.openxmlformats.org/officeDocument/2006/math" xmlns:v="urn:schemas-microsoft-com:vml" xmlns:wp14="http://schemas.microsoft.com/office/word/2010/wordprocessingDrawing" xmlns:wp="http://schemas.openxmlformats.org/drawingml/2006/wordprocessingDrawing" xmlns:w10="urn:schemas-microsoft-com:office:word" xmlns:w="http://schemas.openxmlformats.org/wordprocessingml/2006/main" xmlns:w14="http://schemas.microsoft.com/office/word/2010/wordml" xmlns:w15="http://schemas.microsoft.com/office/word/2012/wordml" xmlns:w16cex="http://schemas.microsoft.com/office/word/2018/wordml/cex" xmlns:w16cid="http://schemas.microsoft.com/office/word/2016/wordml/cid" xmlns:w16="http://schemas.microsoft.com/office/word/2018/wordml" xmlns:w16sdtdh="http://schemas.microsoft.com/office/word/2020/wordml/sdtdatahash" xmlns:w16se="http://schemas.microsoft.com/office/word/2015/wordml/symex" xmlns:wpg="http://schemas.microsoft.com/office/word/2010/wordprocessingGroup" xmlns:wpi="http://schemas.microsoft.com/office/word/2010/wordprocessingInk" xmlns:wne="http://schemas.microsoft.com/office/word/2006/wordml" xmlns:wps="http://schemas.microsoft.com/office/word/2010/wordprocessingShape" mc:Ignorable="w14 w15 w16se w16cid w16 w16cex w16sdtdh wp14">
   <w:sdt>
     <w:sdtPr>
@@ -20861,25 +20859,20 @@
                 <w:bCs/>
                 <w:u w:val="single"/>
               </w:rPr>
-              <w:t>MCE123</w:t>
-            </w:r>
-            <w:r>
-              <w:rPr>
-                <w:b/>
-                <w:bCs/>
-                <w:vertAlign w:val="superscript"/>
-              </w:rPr>
-              <w:t>SM</w:t>
+              <w:t>GLOBAL SECURITY SYSTEMS</w:t>
             </w:r>
             <w:r>
               <w:rPr>
                 <w:b/>
                 <w:bCs/>
               </w:rPr>
-              <w:t xml:space="preserve"> COMPANY</w:t>
+              <w:t>®, INC.</w:t>
             </w:r>
             <w:r>
-              <w:t xml:space="preserve"> 1999-2022, ALL RIGHTS RESERVED</w:t>
+              <w:t xml:space="preserve"> 2020-2022</w:t>
+            </w:r>
+            <w:r>
+              <w:t>, ALL RIGHTS RESERVED</w:t>
             </w:r>
             <w:r>
               <w:tab/>
@@ -20984,6 +20977,16 @@
 </w:ftr>
 </file>
 
+<file path=word/footer3.xml><?xml version="1.0" encoding="utf-8"?>
+<w:ftr xmlns:wpc="http://schemas.microsoft.com/office/word/2010/wordprocessingCanvas" xmlns:cx="http://schemas.microsoft.com/office/drawing/2014/chartex" xmlns:cx1="http://schemas.microsoft.com/office/drawing/2015/9/8/chartex" xmlns:cx2="http://schemas.microsoft.com/office/drawing/2015/10/21/chartex" xmlns:cx3="http://schemas.microsoft.com/office/drawing/2016/5/9/chartex" xmlns:cx4="http://schemas.microsoft.com/office/drawing/2016/5/10/chartex" xmlns:cx5="http://schemas.microsoft.com/office/drawing/2016/5/11/chartex" xmlns:cx6="http://schemas.microsoft.com/office/drawing/2016/5/12/chartex" xmlns:cx7="http://schemas.microsoft.com/office/drawing/2016/5/13/chartex" xmlns:cx8="http://schemas.microsoft.com/office/drawing/2016/5/14/chartex" xmlns:mc="http://schemas.openxmlformats.org/markup-compatibility/2006" xmlns:aink="http://schemas.microsoft.com/office/drawing/2016/ink" xmlns:am3d="http://schemas.microsoft.com/office/drawing/2017/model3d" xmlns:o="urn:schemas-microsoft-com:office:office" xmlns:oel="http://schemas.microsoft.com/office/2019/extlst" xmlns:r="http://schemas.openxmlformats.org/officeDocument/2006/relationships" xmlns:m="http://schemas.openxmlformats.org/officeDocument/2006/math" xmlns:v="urn:schemas-microsoft-com:vml" xmlns:wp14="http://schemas.microsoft.com/office/word/2010/wordprocessingDrawing" xmlns:wp="http://schemas.openxmlformats.org/drawingml/2006/wordprocessingDrawing" xmlns:w10="urn:schemas-microsoft-com:office:word" xmlns:w="http://schemas.openxmlformats.org/wordprocessingml/2006/main" xmlns:w14="http://schemas.microsoft.com/office/word/2010/wordml" xmlns:w15="http://schemas.microsoft.com/office/word/2012/wordml" xmlns:w16cex="http://schemas.microsoft.com/office/word/2018/wordml/cex" xmlns:w16cid="http://schemas.microsoft.com/office/word/2016/wordml/cid" xmlns:w16="http://schemas.microsoft.com/office/word/2018/wordml" xmlns:w16sdtdh="http://schemas.microsoft.com/office/word/2020/wordml/sdtdatahash" xmlns:w16se="http://schemas.microsoft.com/office/word/2015/wordml/symex" xmlns:wpg="http://schemas.microsoft.com/office/word/2010/wordprocessingGroup" xmlns:wpi="http://schemas.microsoft.com/office/word/2010/wordprocessingInk" xmlns:wne="http://schemas.microsoft.com/office/word/2006/wordml" xmlns:wps="http://schemas.microsoft.com/office/word/2010/wordprocessingShape" mc:Ignorable="w14 w15 w16se w16cid w16 w16cex w16sdtdh wp14">
+  <w:p>
+    <w:pPr>
+      <w:pStyle w:val="Footer"/>
+    </w:pPr>
+  </w:p>
+</w:ftr>
+</file>
+
 <file path=word/footnotes.xml><?xml version="1.0" encoding="utf-8"?>
 <w:footnotes xmlns:wpc="http://schemas.microsoft.com/office/word/2010/wordprocessingCanvas" xmlns:cx="http://schemas.microsoft.com/office/drawing/2014/chartex" xmlns:cx1="http://schemas.microsoft.com/office/drawing/2015/9/8/chartex" xmlns:cx2="http://schemas.microsoft.com/office/drawing/2015/10/21/chartex" xmlns:cx3="http://schemas.microsoft.com/office/drawing/2016/5/9/chartex" xmlns:cx4="http://schemas.microsoft.com/office/drawing/2016/5/10/chartex" xmlns:cx5="http://schemas.microsoft.com/office/drawing/2016/5/11/chartex" xmlns:cx6="http://schemas.microsoft.com/office/drawing/2016/5/12/chartex" xmlns:cx7="http://schemas.microsoft.com/office/drawing/2016/5/13/chartex" xmlns:cx8="http://schemas.microsoft.com/office/drawing/2016/5/14/chartex" xmlns:mc="http://schemas.openxmlformats.org/markup-compatibility/2006" xmlns:aink="http://schemas.microsoft.com/office/drawing/2016/ink" xmlns:am3d="http://schemas.microsoft.com/office/drawing/2017/model3d" xmlns:o="urn:schemas-microsoft-com:office:office" xmlns:oel="http://schemas.microsoft.com/office/2019/extlst" xmlns:r="http://schemas.openxmlformats.org/officeDocument/2006/relationships" xmlns:m="http://schemas.openxmlformats.org/officeDocument/2006/math" xmlns:v="urn:schemas-microsoft-com:vml" xmlns:wp14="http://schemas.microsoft.com/office/word/2010/wordprocessingDrawing" xmlns:wp="http://schemas.openxmlformats.org/drawingml/2006/wordprocessingDrawing" xmlns:w10="urn:schemas-microsoft-com:office:word" xmlns:w="http://schemas.openxmlformats.org/wordprocessingml/2006/main" xmlns:w14="http://schemas.microsoft.com/office/word/2010/wordml" xmlns:w15="http://schemas.microsoft.com/office/word/2012/wordml" xmlns:w16cex="http://schemas.microsoft.com/office/word/2018/wordml/cex" xmlns:w16cid="http://schemas.microsoft.com/office/word/2016/wordml/cid" xmlns:w16="http://schemas.microsoft.com/office/word/2018/wordml" xmlns:w16sdtdh="http://schemas.microsoft.com/office/word/2020/wordml/sdtdatahash" xmlns:w16se="http://schemas.microsoft.com/office/word/2015/wordml/symex" xmlns:wpg="http://schemas.microsoft.com/office/word/2010/wordprocessingGroup" xmlns:wpi="http://schemas.microsoft.com/office/word/2010/wordprocessingInk" xmlns:wne="http://schemas.microsoft.com/office/word/2006/wordml" xmlns:wps="http://schemas.microsoft.com/office/word/2010/wordprocessingShape" mc:Ignorable="w14 w15 w16se w16cid w16 w16cex w16sdtdh wp14">
   <w:footnote w:type="separator" w:id="-1">
@@ -21010,6 +21013,16 @@
 </file>
 
 <file path=word/header1.xml><?xml version="1.0" encoding="utf-8"?>
+<w:hdr xmlns:wpc="http://schemas.microsoft.com/office/word/2010/wordprocessingCanvas" xmlns:cx="http://schemas.microsoft.com/office/drawing/2014/chartex" xmlns:cx1="http://schemas.microsoft.com/office/drawing/2015/9/8/chartex" xmlns:cx2="http://schemas.microsoft.com/office/drawing/2015/10/21/chartex" xmlns:cx3="http://schemas.microsoft.com/office/drawing/2016/5/9/chartex" xmlns:cx4="http://schemas.microsoft.com/office/drawing/2016/5/10/chartex" xmlns:cx5="http://schemas.microsoft.com/office/drawing/2016/5/11/chartex" xmlns:cx6="http://schemas.microsoft.com/office/drawing/2016/5/12/chartex" xmlns:cx7="http://schemas.microsoft.com/office/drawing/2016/5/13/chartex" xmlns:cx8="http://schemas.microsoft.com/office/drawing/2016/5/14/chartex" xmlns:mc="http://schemas.openxmlformats.org/markup-compatibility/2006" xmlns:aink="http://schemas.microsoft.com/office/drawing/2016/ink" xmlns:am3d="http://schemas.microsoft.com/office/drawing/2017/model3d" xmlns:o="urn:schemas-microsoft-com:office:office" xmlns:oel="http://schemas.microsoft.com/office/2019/extlst" xmlns:r="http://schemas.openxmlformats.org/officeDocument/2006/relationships" xmlns:m="http://schemas.openxmlformats.org/officeDocument/2006/math" xmlns:v="urn:schemas-microsoft-com:vml" xmlns:wp14="http://schemas.microsoft.com/office/word/2010/wordprocessingDrawing" xmlns:wp="http://schemas.openxmlformats.org/drawingml/2006/wordprocessingDrawing" xmlns:w10="urn:schemas-microsoft-com:office:word" xmlns:w="http://schemas.openxmlformats.org/wordprocessingml/2006/main" xmlns:w14="http://schemas.microsoft.com/office/word/2010/wordml" xmlns:w15="http://schemas.microsoft.com/office/word/2012/wordml" xmlns:w16cex="http://schemas.microsoft.com/office/word/2018/wordml/cex" xmlns:w16cid="http://schemas.microsoft.com/office/word/2016/wordml/cid" xmlns:w16="http://schemas.microsoft.com/office/word/2018/wordml" xmlns:w16sdtdh="http://schemas.microsoft.com/office/word/2020/wordml/sdtdatahash" xmlns:w16se="http://schemas.microsoft.com/office/word/2015/wordml/symex" xmlns:wpg="http://schemas.microsoft.com/office/word/2010/wordprocessingGroup" xmlns:wpi="http://schemas.microsoft.com/office/word/2010/wordprocessingInk" xmlns:wne="http://schemas.microsoft.com/office/word/2006/wordml" xmlns:wps="http://schemas.microsoft.com/office/word/2010/wordprocessingShape" mc:Ignorable="w14 w15 w16se w16cid w16 w16cex w16sdtdh wp14">
+  <w:p>
+    <w:pPr>
+      <w:pStyle w:val="Header"/>
+    </w:pPr>
+  </w:p>
+</w:hdr>
+</file>
+
+<file path=word/header2.xml><?xml version="1.0" encoding="utf-8"?>
 <w:hdr xmlns:wpc="http://schemas.microsoft.com/office/word/2010/wordprocessingCanvas" xmlns:cx="http://schemas.microsoft.com/office/drawing/2014/chartex" xmlns:cx1="http://schemas.microsoft.com/office/drawing/2015/9/8/chartex" xmlns:cx2="http://schemas.microsoft.com/office/drawing/2015/10/21/chartex" xmlns:cx3="http://schemas.microsoft.com/office/drawing/2016/5/9/chartex" xmlns:cx4="http://schemas.microsoft.com/office/drawing/2016/5/10/chartex" xmlns:cx5="http://schemas.microsoft.com/office/drawing/2016/5/11/chartex" xmlns:cx6="http://schemas.microsoft.com/office/drawing/2016/5/12/chartex" xmlns:cx7="http://schemas.microsoft.com/office/drawing/2016/5/13/chartex" xmlns:cx8="http://schemas.microsoft.com/office/drawing/2016/5/14/chartex" xmlns:mc="http://schemas.openxmlformats.org/markup-compatibility/2006" xmlns:aink="http://schemas.microsoft.com/office/drawing/2016/ink" xmlns:am3d="http://schemas.microsoft.com/office/drawing/2017/model3d" xmlns:o="urn:schemas-microsoft-com:office:office" xmlns:oel="http://schemas.microsoft.com/office/2019/extlst" xmlns:r="http://schemas.openxmlformats.org/officeDocument/2006/relationships" xmlns:m="http://schemas.openxmlformats.org/officeDocument/2006/math" xmlns:v="urn:schemas-microsoft-com:vml" xmlns:wp14="http://schemas.microsoft.com/office/word/2010/wordprocessingDrawing" xmlns:wp="http://schemas.openxmlformats.org/drawingml/2006/wordprocessingDrawing" xmlns:w10="urn:schemas-microsoft-com:office:word" xmlns:w="http://schemas.openxmlformats.org/wordprocessingml/2006/main" xmlns:w14="http://schemas.microsoft.com/office/word/2010/wordml" xmlns:w15="http://schemas.microsoft.com/office/word/2012/wordml" xmlns:w16cex="http://schemas.microsoft.com/office/word/2018/wordml/cex" xmlns:w16cid="http://schemas.microsoft.com/office/word/2016/wordml/cid" xmlns:w16="http://schemas.microsoft.com/office/word/2018/wordml" xmlns:w16sdtdh="http://schemas.microsoft.com/office/word/2020/wordml/sdtdatahash" xmlns:w16se="http://schemas.microsoft.com/office/word/2015/wordml/symex" xmlns:wpg="http://schemas.microsoft.com/office/word/2010/wordprocessingGroup" xmlns:wpi="http://schemas.microsoft.com/office/word/2010/wordprocessingInk" xmlns:wne="http://schemas.microsoft.com/office/word/2006/wordml" xmlns:wps="http://schemas.microsoft.com/office/word/2010/wordprocessingShape" mc:Ignorable="w14 w15 w16se w16cid w16 w16cex w16sdtdh wp14">
   <w:p>
     <w:pPr>
@@ -21881,27 +21894,7 @@
         <w:sz w:val="18"/>
         <w:u w:val="single"/>
       </w:rPr>
-      <w:t>PATRICK</w:t>
-    </w:r>
-    <w:r>
-      <w:rPr>
-        <w:b/>
-        <w:bCs/>
-        <w:color w:val="000000" w:themeColor="text1"/>
-        <w:sz w:val="18"/>
-        <w:u w:val="single"/>
-      </w:rPr>
-      <w:t xml:space="preserve"> R. </w:t>
-    </w:r>
-    <w:r>
-      <w:rPr>
-        <w:b/>
-        <w:bCs/>
-        <w:color w:val="000000" w:themeColor="text1"/>
-        <w:sz w:val="18"/>
-        <w:u w:val="single"/>
-      </w:rPr>
-      <w:t>MCELHINEY</w:t>
+      <w:t>PATRICK RUSSELL MCELHINEY</w:t>
     </w:r>
   </w:p>
   <w:p>
@@ -22190,40 +22183,7 @@
         <w:sz w:val="18"/>
         <w:u w:val="single"/>
       </w:rPr>
-      <w:t>P</w:t>
-    </w:r>
-    <w:r>
-      <w:rPr>
-        <w:b/>
-        <w:bCs/>
-        <w:iCs/>
-        <w:color w:val="000000" w:themeColor="text1"/>
-        <w:sz w:val="18"/>
-        <w:u w:val="single"/>
-      </w:rPr>
-      <w:t>ATRICK</w:t>
-    </w:r>
-    <w:r>
-      <w:rPr>
-        <w:b/>
-        <w:bCs/>
-        <w:iCs/>
-        <w:color w:val="000000" w:themeColor="text1"/>
-        <w:sz w:val="18"/>
-        <w:u w:val="single"/>
-      </w:rPr>
-      <w:t xml:space="preserve"> R. </w:t>
-    </w:r>
-    <w:r>
-      <w:rPr>
-        <w:b/>
-        <w:bCs/>
-        <w:iCs/>
-        <w:color w:val="000000" w:themeColor="text1"/>
-        <w:sz w:val="18"/>
-        <w:u w:val="single"/>
-      </w:rPr>
-      <w:t>MCELHINEY</w:t>
+      <w:t>PATRICK RUSSELL MCELHINEY</w:t>
     </w:r>
     <w:r>
       <w:rPr>
@@ -22302,16 +22262,7 @@
         <w:color w:val="000000" w:themeColor="text1"/>
         <w:sz w:val="18"/>
       </w:rPr>
-      <w:t xml:space="preserve"> Additional works were attributed </w:t>
-    </w:r>
-    <w:proofErr w:type="gramStart"/>
-    <w:r>
-      <w:rPr>
-        <w:i/>
-        <w:color w:val="000000" w:themeColor="text1"/>
-        <w:sz w:val="18"/>
-      </w:rPr>
-      <w:t xml:space="preserve">to  </w:t>
+      <w:t xml:space="preserve"> Additional works were attributed to </w:t>
     </w:r>
     <w:r>
       <w:rPr>
@@ -22322,30 +22273,7 @@
         <w:sz w:val="18"/>
         <w:u w:val="single"/>
       </w:rPr>
-      <w:t>ANNA</w:t>
-    </w:r>
-    <w:proofErr w:type="gramEnd"/>
-    <w:r>
-      <w:rPr>
-        <w:b/>
-        <w:bCs/>
-        <w:iCs/>
-        <w:color w:val="000000" w:themeColor="text1"/>
-        <w:sz w:val="18"/>
-        <w:u w:val="single"/>
-      </w:rPr>
-      <w:t xml:space="preserve"> V. </w:t>
-    </w:r>
-    <w:r>
-      <w:rPr>
-        <w:b/>
-        <w:bCs/>
-        <w:iCs/>
-        <w:color w:val="000000" w:themeColor="text1"/>
-        <w:sz w:val="18"/>
-        <w:u w:val="single"/>
-      </w:rPr>
-      <w:t>KUSHCHENKO</w:t>
+      <w:t>ANNA VASILY’EVNA KUSHCHENKO</w:t>
     </w:r>
     <w:r>
       <w:rPr>
@@ -22426,6 +22354,16 @@
         <v:shape id="_x0000_s1026" type="#_x0000_t32" style="position:absolute;margin-left:-27.65pt;margin-top:7pt;width:529.95pt;height:.05pt;z-index:251657215" o:connectortype="straight" strokecolor="#7f7f7f [1612]"/>
       </w:pict>
     </w:r>
+  </w:p>
+</w:hdr>
+</file>
+
+<file path=word/header3.xml><?xml version="1.0" encoding="utf-8"?>
+<w:hdr xmlns:wpc="http://schemas.microsoft.com/office/word/2010/wordprocessingCanvas" xmlns:cx="http://schemas.microsoft.com/office/drawing/2014/chartex" xmlns:cx1="http://schemas.microsoft.com/office/drawing/2015/9/8/chartex" xmlns:cx2="http://schemas.microsoft.com/office/drawing/2015/10/21/chartex" xmlns:cx3="http://schemas.microsoft.com/office/drawing/2016/5/9/chartex" xmlns:cx4="http://schemas.microsoft.com/office/drawing/2016/5/10/chartex" xmlns:cx5="http://schemas.microsoft.com/office/drawing/2016/5/11/chartex" xmlns:cx6="http://schemas.microsoft.com/office/drawing/2016/5/12/chartex" xmlns:cx7="http://schemas.microsoft.com/office/drawing/2016/5/13/chartex" xmlns:cx8="http://schemas.microsoft.com/office/drawing/2016/5/14/chartex" xmlns:mc="http://schemas.openxmlformats.org/markup-compatibility/2006" xmlns:aink="http://schemas.microsoft.com/office/drawing/2016/ink" xmlns:am3d="http://schemas.microsoft.com/office/drawing/2017/model3d" xmlns:o="urn:schemas-microsoft-com:office:office" xmlns:oel="http://schemas.microsoft.com/office/2019/extlst" xmlns:r="http://schemas.openxmlformats.org/officeDocument/2006/relationships" xmlns:m="http://schemas.openxmlformats.org/officeDocument/2006/math" xmlns:v="urn:schemas-microsoft-com:vml" xmlns:wp14="http://schemas.microsoft.com/office/word/2010/wordprocessingDrawing" xmlns:wp="http://schemas.openxmlformats.org/drawingml/2006/wordprocessingDrawing" xmlns:w10="urn:schemas-microsoft-com:office:word" xmlns:w="http://schemas.openxmlformats.org/wordprocessingml/2006/main" xmlns:w14="http://schemas.microsoft.com/office/word/2010/wordml" xmlns:w15="http://schemas.microsoft.com/office/word/2012/wordml" xmlns:w16cex="http://schemas.microsoft.com/office/word/2018/wordml/cex" xmlns:w16cid="http://schemas.microsoft.com/office/word/2016/wordml/cid" xmlns:w16="http://schemas.microsoft.com/office/word/2018/wordml" xmlns:w16sdtdh="http://schemas.microsoft.com/office/word/2020/wordml/sdtdatahash" xmlns:w16se="http://schemas.microsoft.com/office/word/2015/wordml/symex" xmlns:wpg="http://schemas.microsoft.com/office/word/2010/wordprocessingGroup" xmlns:wpi="http://schemas.microsoft.com/office/word/2010/wordprocessingInk" xmlns:wne="http://schemas.microsoft.com/office/word/2006/wordml" xmlns:wps="http://schemas.microsoft.com/office/word/2010/wordprocessingShape" mc:Ignorable="w14 w15 w16se w16cid w16 w16cex w16sdtdh wp14">
+  <w:p>
+    <w:pPr>
+      <w:pStyle w:val="Header"/>
+    </w:pPr>
   </w:p>
 </w:hdr>
 </file>

</xml_diff>